<commit_message>
Now links to itself in github
</commit_message>
<xml_diff>
--- a/Travis Brooks - résumé.docx
+++ b/Travis Brooks - résumé.docx
@@ -12,104 +12,200 @@
         <w:ind w:left="-180" w:hanging="0"/>
         <w:rPr>
           <w:rFonts w:cs="TimesNewRomanPS-BoldMT"/>
-          <w:b/>
-          <w:b/>
-          <w:bCs/>
+          <w:b w:val="1"/>
+          <w:b/>
+          <w:bCs w:val="1"/>
           <w:color w:val="000000"/>
           <w:sz w:val="28"/>
-          <w:szCs w:val="36"/>
+          <w:szCs w:val="28"/>
         </w:rPr>
       </w:pPr>
       <w:r>
         <w:rPr>
           <w:rFonts w:cs="TimesNewRomanPS-BoldMT"/>
-          <w:b/>
-          <w:bCs/>
-          <w:color w:val="000000"/>
-          <w:sz w:val="28"/>
-          <w:szCs w:val="36"/>
-        </w:rPr>
-        <w:t>TRAVIS BROOKS</w:t>
-      </w:r>
-    </w:p>
-    <w:p xmlns:wp14="http://schemas.microsoft.com/office/word/2010/wordml" wp14:textId="77777777">
-      <w:pPr>
-        <w:pStyle w:val="NormalWeb"/>
-        <w:tabs>
-          <w:tab w:val="left" w:leader="none" w:pos="9270"/>
-        </w:tabs>
-        <w:spacing w:before="240" w:beforeAutospacing="0" w:after="0" w:afterAutospacing="0"/>
-        <w:rPr>
-          <w:b/>
-          <w:b/>
-          <w:sz w:val="20"/>
-          <w:szCs w:val="20"/>
-        </w:rPr>
-      </w:pPr>
-      <w:r>
-        <w:rPr>
-          <w:b/>
-          <w:sz w:val="20"/>
-          <w:szCs w:val="20"/>
-        </w:rPr>
-        <w:t>PROFESSIONAL EXPERIENCE</w:t>
-      </w:r>
-    </w:p>
-    <w:p xmlns:wp14="http://schemas.microsoft.com/office/word/2010/wordml" wp14:textId="77777777">
-      <w:pPr>
-        <w:pStyle w:val="Normal"/>
-        <w:tabs>
-          <w:tab w:val="left" w:leader="none" w:pos="9270"/>
-        </w:tabs>
-        <w:spacing w:before="0" w:after="0" w:line="240" w:lineRule="auto"/>
-        <w:rPr>
-          <w:rFonts w:ascii="Times New Roman" w:hAnsi="Times New Roman" w:cs="Times New Roman"/>
-          <w:b w:val="1"/>
-          <w:b/>
-          <w:bCs w:val="1"/>
-          <w:color w:val="000000"/>
-          <w:sz w:val="20"/>
-          <w:szCs w:val="20"/>
-        </w:rPr>
-      </w:pPr>
-    </w:p>
-    <w:p>
-      <w:pPr>
-        <w:pStyle w:val="Normal"/>
-        <w:tabs>
-          <w:tab w:val="right" w:leader="none" w:pos="9270"/>
-        </w:tabs>
-        <w:spacing w:before="0" w:after="0" w:line="240" w:lineRule="auto"/>
-      </w:pPr>
-      <w:r>
-        <w:rPr>
-          <w:rFonts w:ascii="Times New Roman" w:hAnsi="Times New Roman" w:cs="Times New Roman"/>
           <w:b w:val="1"/>
           <w:bCs w:val="1"/>
           <w:color w:val="000000" w:themeColor="text1" w:themeTint="FF" w:themeShade="FF"/>
-          <w:sz w:val="20"/>
-          <w:szCs w:val="20"/>
-        </w:rPr>
-        <w:t xml:space="preserve">Senior Application Engineer, </w:t>
-      </w:r>
-      <w:r>
-        <w:tab/>
-      </w:r>
-      <w:r>
-        <w:rPr>
-          <w:rFonts w:ascii="Times New Roman" w:hAnsi="Times New Roman" w:cs="Times New Roman"/>
+          <w:sz w:val="28"/>
+          <w:szCs w:val="28"/>
+        </w:rPr>
+        <w:t>TRAVIS BROOKS</w:t>
+      </w:r>
+    </w:p>
+    <w:p>
+      <w:pPr>
+        <w:pStyle w:val="Normal"/>
+        <w:tabs>
+          <w:tab w:val="left" w:leader="none" w:pos="9270"/>
+        </w:tabs>
+        <w:spacing w:before="240" w:after="60" w:line="240" w:lineRule="auto"/>
+        <w:ind w:left="-180" w:hanging="0"/>
+        <w:rPr>
+          <w:rFonts w:cs="TimesNewRomanPS-BoldMT"/>
+          <w:b w:val="0"/>
+          <w:bCs w:val="0"/>
+          <w:color w:val="000000" w:themeColor="text1" w:themeTint="FF" w:themeShade="FF"/>
+          <w:sz w:val="24"/>
+          <w:szCs w:val="24"/>
+        </w:rPr>
+      </w:pPr>
+      <w:r>
+        <w:rPr>
           <w:b w:val="1"/>
           <w:bCs w:val="1"/>
-          <w:sz w:val="20"/>
-          <w:szCs w:val="20"/>
-        </w:rPr>
-        <w:t>Aug 2018 – Feb</w:t>
-      </w:r>
-      <w:r>
-        <w:rPr>
-          <w:rFonts w:ascii="Times New Roman" w:hAnsi="Times New Roman" w:cs="Times New Roman"/>
+          <w:sz w:val="24"/>
+          <w:szCs w:val="24"/>
+        </w:rPr>
+        <w:t>Email:</w:t>
+      </w:r>
+      <w:r>
+        <w:rPr>
+          <w:b w:val="0"/>
+          <w:bCs w:val="0"/>
+          <w:sz w:val="24"/>
+          <w:szCs w:val="24"/>
+        </w:rPr>
+        <w:t xml:space="preserve"> </w:t>
+      </w:r>
+      <w:hyperlink r:id="R6827d82d818c4e52">
+        <w:r>
+          <w:rPr>
+            <w:rStyle w:val="Hyperlink"/>
+            <w:b w:val="0"/>
+            <w:bCs w:val="0"/>
+            <w:sz w:val="24"/>
+            <w:szCs w:val="24"/>
+          </w:rPr>
+          <w:t>traviscodes@gmail.com</w:t>
+        </w:r>
+      </w:hyperlink>
+    </w:p>
+    <w:p>
+      <w:pPr>
+        <w:pStyle w:val="Normal"/>
+        <w:tabs>
+          <w:tab w:val="left" w:leader="none" w:pos="9270"/>
+        </w:tabs>
+        <w:spacing w:before="240" w:after="60" w:line="240" w:lineRule="auto"/>
+        <w:ind w:left="-180" w:hanging="0"/>
+        <w:rPr>
+          <w:rFonts w:cs="TimesNewRomanPS-BoldMT"/>
+          <w:b w:val="0"/>
+          <w:bCs w:val="0"/>
+          <w:color w:val="000000" w:themeColor="text1" w:themeTint="FF" w:themeShade="FF"/>
+          <w:sz w:val="24"/>
+          <w:szCs w:val="24"/>
+        </w:rPr>
+      </w:pPr>
+      <w:r>
+        <w:rPr>
           <w:b w:val="1"/>
           <w:bCs w:val="1"/>
+          <w:sz w:val="24"/>
+          <w:szCs w:val="24"/>
+        </w:rPr>
+        <w:t>Latest Résumé Version:</w:t>
+      </w:r>
+      <w:r>
+        <w:rPr>
+          <w:b w:val="0"/>
+          <w:bCs w:val="0"/>
+          <w:sz w:val="24"/>
+          <w:szCs w:val="24"/>
+        </w:rPr>
+        <w:t xml:space="preserve"> </w:t>
+      </w:r>
+      <w:hyperlink r:id="R0b379a5513f645d7">
+        <w:r>
+          <w:rPr>
+            <w:rStyle w:val="Hyperlink"/>
+            <w:b w:val="0"/>
+            <w:bCs w:val="0"/>
+            <w:sz w:val="24"/>
+            <w:szCs w:val="24"/>
+          </w:rPr>
+          <w:t>https://github.com/TravisBrooks/MyResume</w:t>
+        </w:r>
+      </w:hyperlink>
+    </w:p>
+    <w:p xmlns:wp14="http://schemas.microsoft.com/office/word/2010/wordml" wp14:textId="77777777">
+      <w:pPr>
+        <w:pStyle w:val="NormalWeb"/>
+        <w:tabs>
+          <w:tab w:val="left" w:leader="none" w:pos="9270"/>
+        </w:tabs>
+        <w:spacing w:before="240" w:beforeAutospacing="0" w:after="0" w:afterAutospacing="0"/>
+        <w:rPr>
+          <w:b/>
+          <w:b/>
+          <w:sz w:val="20"/>
+          <w:szCs w:val="20"/>
+        </w:rPr>
+      </w:pPr>
+      <w:r>
+        <w:rPr>
+          <w:b/>
+          <w:sz w:val="20"/>
+          <w:szCs w:val="20"/>
+        </w:rPr>
+        <w:t>PROFESSIONAL EXPERIENCE</w:t>
+      </w:r>
+    </w:p>
+    <w:p xmlns:wp14="http://schemas.microsoft.com/office/word/2010/wordml" wp14:textId="77777777">
+      <w:pPr>
+        <w:pStyle w:val="Normal"/>
+        <w:tabs>
+          <w:tab w:val="left" w:leader="none" w:pos="9270"/>
+        </w:tabs>
+        <w:spacing w:before="0" w:after="0" w:line="240" w:lineRule="auto"/>
+        <w:rPr>
+          <w:rFonts w:ascii="Times New Roman" w:hAnsi="Times New Roman" w:cs="Times New Roman"/>
+          <w:b w:val="1"/>
+          <w:b/>
+          <w:bCs w:val="1"/>
+          <w:color w:val="000000"/>
+          <w:sz w:val="20"/>
+          <w:szCs w:val="20"/>
+        </w:rPr>
+      </w:pPr>
+    </w:p>
+    <w:p>
+      <w:pPr>
+        <w:pStyle w:val="Normal"/>
+        <w:tabs>
+          <w:tab w:val="right" w:leader="none" w:pos="9270"/>
+        </w:tabs>
+        <w:spacing w:before="0" w:after="0" w:line="240" w:lineRule="auto"/>
+      </w:pPr>
+      <w:r>
+        <w:rPr>
+          <w:rFonts w:ascii="Times New Roman" w:hAnsi="Times New Roman" w:cs="Times New Roman"/>
+          <w:b w:val="1"/>
+          <w:bCs w:val="1"/>
+          <w:color w:val="000000" w:themeColor="text1" w:themeTint="FF" w:themeShade="FF"/>
+          <w:sz w:val="20"/>
+          <w:szCs w:val="20"/>
+        </w:rPr>
+        <w:t xml:space="preserve">Senior Application Engineer, </w:t>
+      </w:r>
+      <w:r>
+        <w:tab/>
+      </w:r>
+      <w:r>
+        <w:rPr>
+          <w:rFonts w:ascii="Times New Roman" w:hAnsi="Times New Roman" w:cs="Times New Roman"/>
+          <w:b w:val="1"/>
+          <w:bCs w:val="1"/>
+          <w:sz w:val="20"/>
+          <w:szCs w:val="20"/>
+        </w:rPr>
+        <w:t>Aug 2018 – Feb</w:t>
+      </w:r>
+      <w:r>
+        <w:rPr>
+          <w:rFonts w:ascii="Times New Roman" w:hAnsi="Times New Roman" w:cs="Times New Roman"/>
+          <w:b w:val="1"/>
+          <w:bCs w:val="1"/>
           <w:color w:val="000000" w:themeColor="text1" w:themeTint="FF" w:themeShade="FF"/>
           <w:sz w:val="20"/>
           <w:szCs w:val="20"/>
@@ -184,7 +280,7 @@
         </w:rPr>
         <w:t xml:space="preserve"> (</w:t>
       </w:r>
-      <w:hyperlink r:id="Rcb2286da668745d7">
+      <w:hyperlink r:id="R5cc1f0b56a804fbb">
         <w:r>
           <w:rPr>
             <w:rStyle w:val="Hyperlink"/>
@@ -436,7 +532,7 @@
         </w:rPr>
         <w:t>Sitka (</w:t>
       </w:r>
-      <w:hyperlink r:id="Rbc918cd906984f63">
+      <w:hyperlink r:id="Rfb7ae1f5642b46af">
         <w:r>
           <w:rPr>
             <w:rStyle w:val="InternetLink"/>
@@ -475,7 +571,7 @@
         </w:rPr>
         <w:t>The Gemini project for Bonneville Power Administration. The goal of the project was to convert a desktop app that is used to track Fish and Wildlife projects into an ASP MVC web app (</w:t>
       </w:r>
-      <w:hyperlink r:id="Rde048ab2864e46a3">
+      <w:hyperlink r:id="R75035d9501af4d35">
         <w:r>
           <w:rPr>
             <w:rStyle w:val="InternetLink"/>
@@ -962,7 +1058,7 @@
         </w:rPr>
         <w:t xml:space="preserve"> (</w:t>
       </w:r>
-      <w:hyperlink r:id="R85c896d9e5b04ed9">
+      <w:hyperlink r:id="R7b2175d24cc0479b">
         <w:r>
           <w:rPr>
             <w:rStyle w:val="InternetLink"/>
@@ -1003,7 +1099,7 @@
         </w:rPr>
         <w:t xml:space="preserve"> (</w:t>
       </w:r>
-      <w:hyperlink r:id="R3ddb08cd71714186">
+      <w:hyperlink r:id="Ra2aa3dab389147b2">
         <w:r>
           <w:rPr>
             <w:rStyle w:val="InternetLink"/>
@@ -2180,7 +2276,7 @@
         <w:t>TECHNICAL PROFICIENCIES</w:t>
       </w:r>
     </w:p>
-    <w:p xmlns:wp14="http://schemas.microsoft.com/office/word/2010/wordml" wp14:textId="0FDFADA5">
+    <w:p>
       <w:pPr>
         <w:pStyle w:val="Normal"/>
         <w:tabs>

</xml_diff>

<commit_message>
d'oh, wrong date. Jan -> Jun
</commit_message>
<xml_diff>
--- a/Travis Brooks - résumé.docx
+++ b/Travis Brooks - résumé.docx
@@ -67,7 +67,7 @@
         </w:rPr>
         <w:t xml:space="preserve"> </w:t>
       </w:r>
-      <w:hyperlink r:id="R334c6f7b3743483e">
+      <w:hyperlink r:id="R48c6fa4dbddd493f">
         <w:r>
           <w:rPr>
             <w:rStyle w:val="Hyperlink"/>
@@ -115,7 +115,7 @@
         </w:rPr>
         <w:t xml:space="preserve"> </w:t>
       </w:r>
-      <w:hyperlink r:id="Rdcd6fdc757454f87">
+      <w:hyperlink r:id="Rb10074cd00894955">
         <w:r>
           <w:rPr>
             <w:rStyle w:val="Hyperlink"/>
@@ -1844,7 +1844,7 @@
         <w:t>Created an Excel application that added special metadata sheets to workbooks and sent the data to a database.</w:t>
       </w:r>
     </w:p>
-    <w:p xmlns:wp14="http://schemas.microsoft.com/office/word/2010/wordml" wp14:textId="7854E59D">
+    <w:p xmlns:wp14="http://schemas.microsoft.com/office/word/2010/wordml" wp14:textId="592A92E8">
       <w:pPr>
         <w:spacing w:before="240" w:after="0" w:line="240" w:lineRule="auto"/>
         <w:rPr>
@@ -1883,7 +1883,7 @@
           <w:sz w:val="20"/>
           <w:szCs w:val="20"/>
         </w:rPr>
-        <w:t xml:space="preserve">Jan 1998 – Dec 1998 </w:t>
+        <w:t xml:space="preserve">Jun 1998 – Dec 1998 </w:t>
       </w:r>
     </w:p>
     <w:p xmlns:wp14="http://schemas.microsoft.com/office/word/2010/wordml" wp14:textId="01AEB944">

</xml_diff>

<commit_message>
fixing some inconsistent formatting, phrasing for altsrc job description
</commit_message>
<xml_diff>
--- a/Travis Brooks - résumé.docx
+++ b/Travis Brooks - résumé.docx
@@ -67,7 +67,7 @@
         </w:rPr>
         <w:t xml:space="preserve"> </w:t>
       </w:r>
-      <w:hyperlink r:id="R11136d650477445b">
+      <w:hyperlink r:id="R4aca84af59ba4ac5">
         <w:r>
           <w:rPr>
             <w:rStyle w:val="Hyperlink"/>
@@ -115,7 +115,7 @@
         </w:rPr>
         <w:t xml:space="preserve"> </w:t>
       </w:r>
-      <w:hyperlink r:id="Rd1902c59afd143ee">
+      <w:hyperlink r:id="Re464452ffc84456a">
         <w:r>
           <w:rPr>
             <w:rStyle w:val="Hyperlink"/>
@@ -186,7 +186,7 @@
           <w:sz w:val="20"/>
           <w:szCs w:val="20"/>
         </w:rPr>
-        <w:t xml:space="preserve">Senior Application Engineer, </w:t>
+        <w:t xml:space="preserve">Senior Software Engineer </w:t>
       </w:r>
       <w:r>
         <w:tab/>
@@ -416,7 +416,7 @@
           <w:sz w:val="20"/>
           <w:szCs w:val="20"/>
         </w:rPr>
-        <w:t xml:space="preserve">I was the primary dev on a rest API that handled promotional discounts for sales, I fixed bugs that had been present years before me and added many new features it was never originally designed for. This legacy code had a reputation for being cryptically written and required understanding quite a few different databases and applications to determine if a customer should get a discount for some action they are taking. </w:t>
+        <w:t xml:space="preserve">I was the primary dev on a rest API that handled promotional discounts for sales. I fixed bugs that had been present years before I started working on it and added many new features it was never originally designed for. This legacy code had a reputation for being cryptically written and required understanding quite a few different databases and applications to determine customer eligibility and how much to adjust purchase amounts or monthly invoices. </w:t>
       </w:r>
     </w:p>
     <w:p>
@@ -436,61 +436,44 @@
         </w:rPr>
       </w:pPr>
     </w:p>
-    <w:p xmlns:wp14="http://schemas.microsoft.com/office/word/2010/wordml" wp14:textId="77777777">
+    <w:p xmlns:wp14="http://schemas.microsoft.com/office/word/2010/wordml" wp14:textId="7D666CE9">
       <w:pPr>
         <w:pStyle w:val="Normal"/>
         <w:tabs>
           <w:tab w:val="right" w:leader="none" w:pos="9270"/>
         </w:tabs>
         <w:spacing w:before="0" w:after="0" w:line="240" w:lineRule="auto"/>
-        <w:rPr/>
-      </w:pPr>
-      <w:r>
-        <w:rPr>
-          <w:rFonts w:ascii="Times New Roman" w:hAnsi="Times New Roman" w:cs="Times New Roman"/>
-          <w:b/>
-          <w:color w:val="000000"/>
-          <w:sz w:val="20"/>
-          <w:szCs w:val="20"/>
-        </w:rPr>
-        <w:t xml:space="preserve">Senior Application Engineer, </w:t>
-      </w:r>
-      <w:r>
-        <w:rPr>
-          <w:rFonts w:ascii="Times New Roman" w:hAnsi="Times New Roman" w:cs="Times New Roman"/>
-          <w:b/>
-          <w:color w:val="000000"/>
-          <w:sz w:val="20"/>
-          <w:szCs w:val="20"/>
-        </w:rPr>
+      </w:pPr>
+      <w:r>
+        <w:rPr>
+          <w:rFonts w:ascii="Times New Roman" w:hAnsi="Times New Roman" w:cs="Times New Roman"/>
+          <w:b w:val="1"/>
+          <w:bCs w:val="1"/>
+          <w:color w:val="000000" w:themeColor="text1" w:themeTint="FF" w:themeShade="FF"/>
+          <w:sz w:val="20"/>
+          <w:szCs w:val="20"/>
+        </w:rPr>
+        <w:t xml:space="preserve">Senior Application Engineer </w:t>
+      </w:r>
+      <w:r>
         <w:tab/>
       </w:r>
       <w:r>
         <w:rPr>
           <w:rFonts w:ascii="Times New Roman" w:hAnsi="Times New Roman" w:cs="Times New Roman"/>
-          <w:b/>
-          <w:bCs/>
-          <w:sz w:val="20"/>
-          <w:szCs w:val="20"/>
-        </w:rPr>
-        <w:t xml:space="preserve">Oct 2011 – </w:t>
-      </w:r>
-      <w:r>
-        <w:rPr>
-          <w:rFonts w:ascii="Times New Roman" w:hAnsi="Times New Roman" w:cs="Times New Roman"/>
-          <w:b/>
-          <w:bCs/>
-          <w:sz w:val="20"/>
-          <w:szCs w:val="20"/>
-        </w:rPr>
-        <w:t>Feb</w:t>
-      </w:r>
-      <w:r>
-        <w:rPr>
-          <w:rFonts w:ascii="Times New Roman" w:hAnsi="Times New Roman" w:cs="Times New Roman"/>
-          <w:b/>
-          <w:bCs/>
-          <w:color w:val="000000"/>
+          <w:b w:val="1"/>
+          <w:bCs w:val="1"/>
+          <w:sz w:val="20"/>
+          <w:szCs w:val="20"/>
+        </w:rPr>
+        <w:t>Oct 2011 – Feb</w:t>
+      </w:r>
+      <w:r>
+        <w:rPr>
+          <w:rFonts w:ascii="Times New Roman" w:hAnsi="Times New Roman" w:cs="Times New Roman"/>
+          <w:b w:val="1"/>
+          <w:bCs w:val="1"/>
+          <w:color w:val="000000" w:themeColor="text1" w:themeTint="FF" w:themeShade="FF"/>
           <w:sz w:val="20"/>
           <w:szCs w:val="20"/>
         </w:rPr>
@@ -724,8 +707,12 @@
         <w:t xml:space="preserve"> Entity Framework database first back end.</w:t>
       </w:r>
     </w:p>
-    <w:p xmlns:wp14="http://schemas.microsoft.com/office/word/2010/wordml" wp14:textId="3B38E618">
-      <w:pPr>
+    <w:p xmlns:wp14="http://schemas.microsoft.com/office/word/2010/wordml" wp14:textId="2EF863F0">
+      <w:pPr>
+        <w:pStyle w:val="Normal"/>
+        <w:tabs>
+          <w:tab w:val="right" w:leader="none" w:pos="9270"/>
+        </w:tabs>
         <w:spacing w:before="240" w:after="0" w:line="240" w:lineRule="auto"/>
         <w:rPr>
           <w:rFonts w:ascii="Times New Roman" w:hAnsi="Times New Roman" w:cs="Times New Roman"/>
@@ -749,7 +736,7 @@
           <w:sz w:val="20"/>
           <w:szCs w:val="20"/>
         </w:rPr>
-        <w:t>Senior Application Engineer,</w:t>
+        <w:t>Senior Software Engineer</w:t>
       </w:r>
       <w:r>
         <w:tab/>
@@ -763,7 +750,7 @@
           <w:sz w:val="20"/>
           <w:szCs w:val="20"/>
         </w:rPr>
-        <w:t xml:space="preserve">Sept 2010 – Oct 2011 </w:t>
+        <w:t>Sept 2010 - Oct 2011</w:t>
       </w:r>
     </w:p>
     <w:p xmlns:wp14="http://schemas.microsoft.com/office/word/2010/wordml" wp14:textId="15F97B42">
@@ -928,7 +915,7 @@
         <w:t>• Repaired and extended the Fios data processing pipeline. The pipeline is a mixture of custom built and third-party software and databases that runs across thousands of servers converting files to plain text, PDF, and images. That’s right, Fios had invented its own in-house cloud computing architecture before that was a thing you could just buy from Amazon or Microsoft.</w:t>
       </w:r>
     </w:p>
-    <w:p xmlns:wp14="http://schemas.microsoft.com/office/word/2010/wordml" wp14:textId="77777777">
+    <w:p xmlns:wp14="http://schemas.microsoft.com/office/word/2010/wordml" wp14:textId="5F97929C">
       <w:pPr>
         <w:pStyle w:val="Normal"/>
         <w:tabs>
@@ -937,42 +924,34 @@
         <w:spacing w:before="240" w:after="0" w:line="240" w:lineRule="auto"/>
         <w:rPr>
           <w:rFonts w:ascii="Times New Roman" w:hAnsi="Times New Roman" w:cs="Times New Roman"/>
+          <w:b w:val="1"/>
           <w:b/>
-          <w:b/>
-          <w:bCs/>
-          <w:color w:val="000000"/>
-          <w:sz w:val="20"/>
-          <w:szCs w:val="20"/>
-        </w:rPr>
-      </w:pPr>
-      <w:r>
-        <w:rPr>
-          <w:rFonts w:ascii="Times New Roman" w:hAnsi="Times New Roman" w:cs="Times New Roman"/>
-          <w:b/>
-          <w:bCs/>
-          <w:color w:val="000000"/>
-          <w:sz w:val="20"/>
-          <w:szCs w:val="20"/>
-        </w:rPr>
-        <w:t>Senior Application Engineer,</w:t>
-      </w:r>
-      <w:r>
-        <w:rPr>
-          <w:rFonts w:ascii="Times New Roman" w:hAnsi="Times New Roman" w:cs="Times New Roman"/>
-          <w:b/>
-          <w:bCs/>
-          <w:color w:val="000000"/>
-          <w:sz w:val="20"/>
-          <w:szCs w:val="20"/>
-        </w:rPr>
+          <w:bCs w:val="1"/>
+          <w:color w:val="000000"/>
+          <w:sz w:val="20"/>
+          <w:szCs w:val="20"/>
+        </w:rPr>
+      </w:pPr>
+      <w:r>
+        <w:rPr>
+          <w:rFonts w:ascii="Times New Roman" w:hAnsi="Times New Roman" w:cs="Times New Roman"/>
+          <w:b w:val="1"/>
+          <w:bCs w:val="1"/>
+          <w:color w:val="000000" w:themeColor="text1" w:themeTint="FF" w:themeShade="FF"/>
+          <w:sz w:val="20"/>
+          <w:szCs w:val="20"/>
+        </w:rPr>
+        <w:t>Senior Software Engineer</w:t>
+      </w:r>
+      <w:r>
         <w:tab/>
       </w:r>
       <w:r>
         <w:rPr>
           <w:rFonts w:ascii="Times New Roman" w:hAnsi="Times New Roman" w:cs="Times New Roman"/>
-          <w:b/>
-          <w:bCs/>
-          <w:color w:val="000000"/>
+          <w:b w:val="1"/>
+          <w:bCs w:val="1"/>
+          <w:color w:val="000000" w:themeColor="text1" w:themeTint="FF" w:themeShade="FF"/>
           <w:sz w:val="20"/>
           <w:szCs w:val="20"/>
         </w:rPr>
@@ -1322,377 +1301,361 @@
         <w:t>Helped handle technical support issues as they arose and was on the 24/7 support rotation.</w:t>
       </w:r>
     </w:p>
+    <w:p xmlns:wp14="http://schemas.microsoft.com/office/word/2010/wordml" wp14:textId="76ADAD35">
+      <w:pPr>
+        <w:pStyle w:val="Normal"/>
+        <w:tabs>
+          <w:tab w:val="right" w:leader="none" w:pos="9270"/>
+        </w:tabs>
+        <w:spacing w:before="240" w:after="0" w:line="240" w:lineRule="auto"/>
+        <w:rPr>
+          <w:rFonts w:ascii="Times New Roman" w:hAnsi="Times New Roman" w:cs="Times New Roman"/>
+          <w:b w:val="1"/>
+          <w:b/>
+          <w:bCs w:val="1"/>
+          <w:color w:val="000000"/>
+          <w:sz w:val="20"/>
+          <w:szCs w:val="20"/>
+        </w:rPr>
+      </w:pPr>
+      <w:r>
+        <w:rPr>
+          <w:rFonts w:ascii="Times New Roman" w:hAnsi="Times New Roman" w:cs="Times New Roman"/>
+          <w:b w:val="1"/>
+          <w:bCs w:val="1"/>
+          <w:color w:val="000000" w:themeColor="text1" w:themeTint="FF" w:themeShade="FF"/>
+          <w:sz w:val="20"/>
+          <w:szCs w:val="20"/>
+        </w:rPr>
+        <w:t>Software Engineer</w:t>
+      </w:r>
+      <w:r>
+        <w:tab/>
+      </w:r>
+      <w:r>
+        <w:rPr>
+          <w:rFonts w:ascii="Times New Roman" w:hAnsi="Times New Roman" w:cs="Times New Roman"/>
+          <w:b w:val="1"/>
+          <w:bCs w:val="1"/>
+          <w:color w:val="000000" w:themeColor="text1" w:themeTint="FF" w:themeShade="FF"/>
+          <w:sz w:val="20"/>
+          <w:szCs w:val="20"/>
+        </w:rPr>
+        <w:t xml:space="preserve">Jun 2002 - April 2005 </w:t>
+      </w:r>
+    </w:p>
     <w:p xmlns:wp14="http://schemas.microsoft.com/office/word/2010/wordml" wp14:textId="77777777">
       <w:pPr>
         <w:pStyle w:val="Normal"/>
         <w:tabs>
-          <w:tab w:val="right" w:leader="none" w:pos="9270"/>
-        </w:tabs>
-        <w:spacing w:before="240" w:after="0" w:line="240" w:lineRule="auto"/>
-        <w:rPr>
-          <w:rFonts w:ascii="Times New Roman" w:hAnsi="Times New Roman" w:cs="Times New Roman"/>
-          <w:b/>
+          <w:tab w:val="left" w:leader="none" w:pos="9270"/>
+        </w:tabs>
+        <w:spacing w:before="0" w:after="120" w:line="240" w:lineRule="auto"/>
+        <w:rPr/>
+      </w:pPr>
+      <w:r>
+        <w:rPr>
+          <w:rFonts w:ascii="Times New Roman" w:hAnsi="Times New Roman" w:cs="Times New Roman"/>
+          <w:bCs/>
+          <w:color w:val="000000"/>
+          <w:sz w:val="20"/>
+          <w:szCs w:val="20"/>
+        </w:rPr>
+        <w:t>NINATEK, INC. Portland, OR (C#, SQL, ASP.NET, .NET Remoting)</w:t>
+      </w:r>
+    </w:p>
+    <w:p xmlns:wp14="http://schemas.microsoft.com/office/word/2010/wordml" wp14:textId="3356F68E">
+      <w:pPr>
+        <w:pStyle w:val="Normal"/>
+        <w:tabs>
+          <w:tab w:val="left" w:leader="none" w:pos="9270"/>
+        </w:tabs>
+        <w:spacing w:before="0" w:after="0" w:line="240" w:lineRule="auto"/>
+        <w:rPr>
+          <w:rFonts w:ascii="Times New Roman" w:hAnsi="Times New Roman" w:cs="Times New Roman"/>
+          <w:color w:val="000000"/>
+          <w:sz w:val="20"/>
+          <w:szCs w:val="20"/>
+        </w:rPr>
+      </w:pPr>
+      <w:proofErr w:type="spellStart"/>
+      <w:r>
+        <w:rPr>
+          <w:rFonts w:ascii="Times New Roman" w:hAnsi="Times New Roman" w:cs="Times New Roman"/>
+          <w:color w:val="000000" w:themeColor="text1" w:themeTint="FF" w:themeShade="FF"/>
+          <w:sz w:val="20"/>
+          <w:szCs w:val="20"/>
+        </w:rPr>
+        <w:t>Ninatek</w:t>
+      </w:r>
+      <w:proofErr w:type="spellEnd"/>
+      <w:r>
+        <w:rPr>
+          <w:rFonts w:ascii="Times New Roman" w:hAnsi="Times New Roman" w:cs="Times New Roman"/>
+          <w:color w:val="000000" w:themeColor="text1" w:themeTint="FF" w:themeShade="FF"/>
+          <w:sz w:val="20"/>
+          <w:szCs w:val="20"/>
+        </w:rPr>
+        <w:t xml:space="preserve"> designed and marketed a </w:t>
+      </w:r>
+      <w:r>
+        <w:rPr>
+          <w:rFonts w:ascii="Times New Roman" w:hAnsi="Times New Roman" w:cs="Times New Roman"/>
+          <w:color w:val="000000" w:themeColor="text1" w:themeTint="FF" w:themeShade="FF"/>
+          <w:sz w:val="20"/>
+          <w:szCs w:val="20"/>
+        </w:rPr>
+        <w:t>web-based</w:t>
+      </w:r>
+      <w:r>
+        <w:rPr>
+          <w:rFonts w:ascii="Times New Roman" w:hAnsi="Times New Roman" w:cs="Times New Roman"/>
+          <w:color w:val="000000" w:themeColor="text1" w:themeTint="FF" w:themeShade="FF"/>
+          <w:sz w:val="20"/>
+          <w:szCs w:val="20"/>
+        </w:rPr>
+        <w:t xml:space="preserve"> business intelligence tool (</w:t>
+      </w:r>
+      <w:proofErr w:type="spellStart"/>
+      <w:r>
+        <w:rPr>
+          <w:rFonts w:ascii="Times New Roman" w:hAnsi="Times New Roman" w:cs="Times New Roman"/>
+          <w:color w:val="000000" w:themeColor="text1" w:themeTint="FF" w:themeShade="FF"/>
+          <w:sz w:val="20"/>
+          <w:szCs w:val="20"/>
+        </w:rPr>
+        <w:t>NLighten</w:t>
+      </w:r>
+      <w:proofErr w:type="spellEnd"/>
+      <w:r>
+        <w:rPr>
+          <w:rFonts w:ascii="Times New Roman" w:hAnsi="Times New Roman" w:cs="Times New Roman"/>
+          <w:color w:val="000000" w:themeColor="text1" w:themeTint="FF" w:themeShade="FF"/>
+          <w:sz w:val="20"/>
+          <w:szCs w:val="20"/>
+        </w:rPr>
+        <w:t xml:space="preserve">) for analyzing "in the field" performance of durable products (primarily vehicles) by tracking warranty claims. </w:t>
+      </w:r>
+      <w:proofErr w:type="spellStart"/>
+      <w:r>
+        <w:rPr>
+          <w:rFonts w:ascii="Times New Roman" w:hAnsi="Times New Roman" w:cs="Times New Roman"/>
+          <w:color w:val="000000" w:themeColor="text1" w:themeTint="FF" w:themeShade="FF"/>
+          <w:sz w:val="20"/>
+          <w:szCs w:val="20"/>
+        </w:rPr>
+        <w:t>NLighten</w:t>
+      </w:r>
+      <w:proofErr w:type="spellEnd"/>
+      <w:r>
+        <w:rPr>
+          <w:rFonts w:ascii="Times New Roman" w:hAnsi="Times New Roman" w:cs="Times New Roman"/>
+          <w:color w:val="000000" w:themeColor="text1" w:themeTint="FF" w:themeShade="FF"/>
+          <w:sz w:val="20"/>
+          <w:szCs w:val="20"/>
+        </w:rPr>
+        <w:t xml:space="preserve"> was built using C# and could attach to either Oracle or MS SQL databases.</w:t>
+      </w:r>
+    </w:p>
+    <w:p xmlns:wp14="http://schemas.microsoft.com/office/word/2010/wordml" wp14:textId="77777777">
+      <w:pPr>
+        <w:pStyle w:val="Normal"/>
+        <w:tabs>
+          <w:tab w:val="left" w:leader="none" w:pos="9270"/>
+        </w:tabs>
+        <w:spacing w:before="0" w:after="0" w:line="240" w:lineRule="auto"/>
+        <w:rPr>
+          <w:rFonts w:ascii="Times New Roman" w:hAnsi="Times New Roman" w:cs="Times New Roman"/>
+          <w:color w:val="000000"/>
+          <w:sz w:val="20"/>
+          <w:szCs w:val="20"/>
+        </w:rPr>
+      </w:pPr>
+      <w:r>
+        <w:rPr>
+          <w:rFonts w:ascii="Times New Roman" w:hAnsi="Times New Roman" w:cs="Times New Roman"/>
           <w:b/>
           <w:bCs/>
           <w:color w:val="000000"/>
           <w:sz w:val="20"/>
           <w:szCs w:val="20"/>
         </w:rPr>
-      </w:pPr>
-      <w:r>
-        <w:rPr>
-          <w:rFonts w:ascii="Times New Roman" w:hAnsi="Times New Roman" w:cs="Times New Roman"/>
+        <w:t>Major accomplishments</w:t>
+      </w:r>
+      <w:r>
+        <w:rPr>
+          <w:rFonts w:ascii="Times New Roman" w:hAnsi="Times New Roman" w:cs="Times New Roman"/>
+          <w:color w:val="000000"/>
+          <w:sz w:val="20"/>
+          <w:szCs w:val="20"/>
+        </w:rPr>
+        <w:t>:</w:t>
+      </w:r>
+    </w:p>
+    <w:p xmlns:wp14="http://schemas.microsoft.com/office/word/2010/wordml" wp14:textId="77777777">
+      <w:pPr>
+        <w:pStyle w:val="Normal"/>
+        <w:tabs>
+          <w:tab w:val="left" w:leader="none" w:pos="9270"/>
+        </w:tabs>
+        <w:spacing w:before="0" w:after="0" w:line="240" w:lineRule="auto"/>
+        <w:rPr/>
+      </w:pPr>
+      <w:r>
+        <w:rPr>
+          <w:rFonts w:ascii="Times New Roman" w:hAnsi="Times New Roman" w:cs="Times New Roman"/>
+          <w:color w:val="000000"/>
+          <w:sz w:val="20"/>
+          <w:szCs w:val="20"/>
+        </w:rPr>
+        <w:t xml:space="preserve">• </w:t>
+      </w:r>
+      <w:r>
+        <w:rPr>
+          <w:rFonts w:ascii="Times New Roman" w:hAnsi="Times New Roman" w:cs="Times New Roman"/>
+          <w:color w:val="000000"/>
+          <w:sz w:val="20"/>
+          <w:szCs w:val="20"/>
+        </w:rPr>
+        <w:t>Using knowledge about how databases are built internally from my freshly minted Masters I designed from scratch the ROLAP analytic engine that provided all the charts and metrics displayed throughout NLighten. The engine was fairly sophisticated and high performance, capable of calculating hundreds of aggregations on modest hardware in 20 seconds or less. The individual calculations were abstracted into components that were processed uniformly, allowing parallel processing to be turned on/off by a config setting.</w:t>
+      </w:r>
+    </w:p>
+    <w:p xmlns:wp14="http://schemas.microsoft.com/office/word/2010/wordml" wp14:textId="77777777">
+      <w:pPr>
+        <w:pStyle w:val="Normal"/>
+        <w:tabs>
+          <w:tab w:val="left" w:leader="none" w:pos="9270"/>
+        </w:tabs>
+        <w:spacing w:before="0" w:after="0" w:line="240" w:lineRule="auto"/>
+        <w:rPr>
+          <w:rFonts w:ascii="Times New Roman" w:hAnsi="Times New Roman" w:cs="Times New Roman"/>
+          <w:color w:val="000000"/>
+          <w:sz w:val="20"/>
+          <w:szCs w:val="20"/>
+        </w:rPr>
+      </w:pPr>
+      <w:r>
+        <w:rPr>
+          <w:rFonts w:ascii="Times New Roman" w:hAnsi="Times New Roman" w:cs="Times New Roman"/>
+          <w:color w:val="000000"/>
+          <w:sz w:val="20"/>
+          <w:szCs w:val="20"/>
+        </w:rPr>
+        <w:t xml:space="preserve">• </w:t>
+      </w:r>
+      <w:r>
+        <w:rPr>
+          <w:rFonts w:ascii="Times New Roman" w:hAnsi="Times New Roman" w:cs="Times New Roman"/>
+          <w:color w:val="000000"/>
+          <w:sz w:val="20"/>
+          <w:szCs w:val="20"/>
+        </w:rPr>
+        <w:t>Created an early detection system for products falling out of historical bounds for reliability. This was the most complex component built for the analytic engine; it was based on the 2002 best paper from the statistics journal Technometrics. I wrote the code with the cooperation of the paper's author, Dr. Huaiqing Wu.</w:t>
+      </w:r>
+    </w:p>
+    <w:p xmlns:wp14="http://schemas.microsoft.com/office/word/2010/wordml" wp14:textId="77777777">
+      <w:pPr>
+        <w:pStyle w:val="Normal"/>
+        <w:tabs>
+          <w:tab w:val="left" w:leader="none" w:pos="9270"/>
+        </w:tabs>
+        <w:spacing w:before="0" w:after="0" w:line="240" w:lineRule="auto"/>
+        <w:rPr>
+          <w:rFonts w:ascii="Times New Roman" w:hAnsi="Times New Roman" w:cs="Times New Roman"/>
+          <w:color w:val="000000"/>
+          <w:sz w:val="20"/>
+          <w:szCs w:val="20"/>
+        </w:rPr>
+      </w:pPr>
+      <w:r>
+        <w:rPr>
+          <w:rFonts w:ascii="Times New Roman" w:hAnsi="Times New Roman" w:cs="Times New Roman"/>
+          <w:color w:val="000000"/>
+          <w:sz w:val="20"/>
+          <w:szCs w:val="20"/>
+        </w:rPr>
+        <w:t xml:space="preserve">• </w:t>
+      </w:r>
+      <w:r>
+        <w:rPr>
+          <w:rFonts w:ascii="Times New Roman" w:hAnsi="Times New Roman" w:cs="Times New Roman"/>
+          <w:color w:val="000000"/>
+          <w:sz w:val="20"/>
+          <w:szCs w:val="20"/>
+        </w:rPr>
+        <w:t>Contributed significantly to database design and SQL generation.</w:t>
+      </w:r>
+    </w:p>
+    <w:p xmlns:wp14="http://schemas.microsoft.com/office/word/2010/wordml" wp14:textId="77777777">
+      <w:pPr>
+        <w:pStyle w:val="Normal"/>
+        <w:tabs>
+          <w:tab w:val="left" w:leader="none" w:pos="9270"/>
+        </w:tabs>
+        <w:spacing w:before="0" w:after="80" w:line="240" w:lineRule="auto"/>
+        <w:rPr>
+          <w:rFonts w:ascii="Times New Roman" w:hAnsi="Times New Roman" w:cs="Times New Roman"/>
+          <w:color w:val="000000"/>
+          <w:sz w:val="20"/>
+          <w:szCs w:val="20"/>
+        </w:rPr>
+      </w:pPr>
+      <w:r>
+        <w:rPr>
+          <w:rFonts w:ascii="Times New Roman" w:hAnsi="Times New Roman" w:cs="Times New Roman"/>
+          <w:color w:val="000000"/>
+          <w:sz w:val="20"/>
+          <w:szCs w:val="20"/>
+        </w:rPr>
+        <w:t xml:space="preserve">• </w:t>
+      </w:r>
+      <w:r>
+        <w:rPr>
+          <w:rFonts w:ascii="Times New Roman" w:hAnsi="Times New Roman" w:cs="Times New Roman"/>
+          <w:color w:val="000000"/>
+          <w:sz w:val="20"/>
+          <w:szCs w:val="20"/>
+        </w:rPr>
+        <w:t>Authored three provisional patents as the inventor.</w:t>
+      </w:r>
+    </w:p>
+    <w:p xmlns:wp14="http://schemas.microsoft.com/office/word/2010/wordml" wp14:textId="5B026FD2">
+      <w:pPr>
+        <w:pStyle w:val="Normal"/>
+        <w:tabs>
+          <w:tab w:val="right" w:leader="none" w:pos="9270"/>
+        </w:tabs>
+        <w:spacing w:before="240" w:after="0" w:line="240" w:lineRule="auto"/>
+        <w:rPr>
+          <w:rFonts w:ascii="Times New Roman" w:hAnsi="Times New Roman" w:cs="Times New Roman"/>
+          <w:b w:val="1"/>
           <w:b/>
-          <w:bCs/>
-          <w:color w:val="000000"/>
-          <w:sz w:val="20"/>
-          <w:szCs w:val="20"/>
-        </w:rPr>
-        <w:t>Application Engineer</w:t>
-      </w:r>
-      <w:r>
-        <w:rPr>
-          <w:rFonts w:ascii="Times New Roman" w:hAnsi="Times New Roman" w:cs="Times New Roman"/>
-          <w:b/>
-          <w:bCs/>
-          <w:color w:val="000000"/>
-          <w:sz w:val="20"/>
-          <w:szCs w:val="20"/>
-        </w:rPr>
+          <w:bCs w:val="1"/>
+          <w:color w:val="000000"/>
+          <w:sz w:val="20"/>
+          <w:szCs w:val="20"/>
+        </w:rPr>
+      </w:pPr>
+      <w:r>
+        <w:rPr>
+          <w:rFonts w:ascii="Times New Roman" w:hAnsi="Times New Roman" w:cs="Times New Roman"/>
+          <w:b w:val="1"/>
+          <w:bCs w:val="1"/>
+          <w:color w:val="000000" w:themeColor="text1" w:themeTint="FF" w:themeShade="FF"/>
+          <w:sz w:val="20"/>
+          <w:szCs w:val="20"/>
+        </w:rPr>
+        <w:t>Software Developer</w:t>
+      </w:r>
+      <w:r>
         <w:tab/>
       </w:r>
       <w:r>
         <w:rPr>
           <w:rFonts w:ascii="Times New Roman" w:hAnsi="Times New Roman" w:cs="Times New Roman"/>
-          <w:b/>
-          <w:bCs/>
-          <w:color w:val="000000"/>
-          <w:sz w:val="20"/>
-          <w:szCs w:val="20"/>
-        </w:rPr>
-        <w:t xml:space="preserve">Jun 2002 - April 2005 </w:t>
-      </w:r>
-    </w:p>
-    <w:p xmlns:wp14="http://schemas.microsoft.com/office/word/2010/wordml" wp14:textId="77777777">
-      <w:pPr>
-        <w:pStyle w:val="Normal"/>
-        <w:tabs>
-          <w:tab w:val="left" w:leader="none" w:pos="9270"/>
-        </w:tabs>
-        <w:spacing w:before="0" w:after="120" w:line="240" w:lineRule="auto"/>
-        <w:rPr/>
-      </w:pPr>
-      <w:r>
-        <w:rPr>
-          <w:rFonts w:ascii="Times New Roman" w:hAnsi="Times New Roman" w:cs="Times New Roman"/>
-          <w:bCs/>
-          <w:color w:val="000000"/>
-          <w:sz w:val="20"/>
-          <w:szCs w:val="20"/>
-        </w:rPr>
-        <w:t>NINATEK, INC. Portland, OR (C#, SQL, ASP.NET, .NET Remoting)</w:t>
-      </w:r>
-    </w:p>
-    <w:p xmlns:wp14="http://schemas.microsoft.com/office/word/2010/wordml" wp14:textId="3356F68E">
-      <w:pPr>
-        <w:pStyle w:val="Normal"/>
-        <w:tabs>
-          <w:tab w:val="left" w:leader="none" w:pos="9270"/>
-        </w:tabs>
-        <w:spacing w:before="0" w:after="0" w:line="240" w:lineRule="auto"/>
-        <w:rPr>
-          <w:rFonts w:ascii="Times New Roman" w:hAnsi="Times New Roman" w:cs="Times New Roman"/>
-          <w:color w:val="000000"/>
-          <w:sz w:val="20"/>
-          <w:szCs w:val="20"/>
-        </w:rPr>
-      </w:pPr>
-      <w:proofErr w:type="spellStart"/>
-      <w:r>
-        <w:rPr>
-          <w:rFonts w:ascii="Times New Roman" w:hAnsi="Times New Roman" w:cs="Times New Roman"/>
-          <w:color w:val="000000" w:themeColor="text1" w:themeTint="FF" w:themeShade="FF"/>
-          <w:sz w:val="20"/>
-          <w:szCs w:val="20"/>
-        </w:rPr>
-        <w:t>Ninatek</w:t>
-      </w:r>
-      <w:proofErr w:type="spellEnd"/>
-      <w:r>
-        <w:rPr>
-          <w:rFonts w:ascii="Times New Roman" w:hAnsi="Times New Roman" w:cs="Times New Roman"/>
-          <w:color w:val="000000" w:themeColor="text1" w:themeTint="FF" w:themeShade="FF"/>
-          <w:sz w:val="20"/>
-          <w:szCs w:val="20"/>
-        </w:rPr>
-        <w:t xml:space="preserve"> designed and marketed a </w:t>
-      </w:r>
-      <w:r>
-        <w:rPr>
-          <w:rFonts w:ascii="Times New Roman" w:hAnsi="Times New Roman" w:cs="Times New Roman"/>
-          <w:color w:val="000000" w:themeColor="text1" w:themeTint="FF" w:themeShade="FF"/>
-          <w:sz w:val="20"/>
-          <w:szCs w:val="20"/>
-        </w:rPr>
-        <w:t>web-based</w:t>
-      </w:r>
-      <w:r>
-        <w:rPr>
-          <w:rFonts w:ascii="Times New Roman" w:hAnsi="Times New Roman" w:cs="Times New Roman"/>
-          <w:color w:val="000000" w:themeColor="text1" w:themeTint="FF" w:themeShade="FF"/>
-          <w:sz w:val="20"/>
-          <w:szCs w:val="20"/>
-        </w:rPr>
-        <w:t xml:space="preserve"> business intelligence tool (</w:t>
-      </w:r>
-      <w:proofErr w:type="spellStart"/>
-      <w:r>
-        <w:rPr>
-          <w:rFonts w:ascii="Times New Roman" w:hAnsi="Times New Roman" w:cs="Times New Roman"/>
-          <w:color w:val="000000" w:themeColor="text1" w:themeTint="FF" w:themeShade="FF"/>
-          <w:sz w:val="20"/>
-          <w:szCs w:val="20"/>
-        </w:rPr>
-        <w:t>NLighten</w:t>
-      </w:r>
-      <w:proofErr w:type="spellEnd"/>
-      <w:r>
-        <w:rPr>
-          <w:rFonts w:ascii="Times New Roman" w:hAnsi="Times New Roman" w:cs="Times New Roman"/>
-          <w:color w:val="000000" w:themeColor="text1" w:themeTint="FF" w:themeShade="FF"/>
-          <w:sz w:val="20"/>
-          <w:szCs w:val="20"/>
-        </w:rPr>
-        <w:t xml:space="preserve">) for analyzing "in the field" performance of durable products (primarily vehicles) by tracking warranty claims. </w:t>
-      </w:r>
-      <w:proofErr w:type="spellStart"/>
-      <w:r>
-        <w:rPr>
-          <w:rFonts w:ascii="Times New Roman" w:hAnsi="Times New Roman" w:cs="Times New Roman"/>
-          <w:color w:val="000000" w:themeColor="text1" w:themeTint="FF" w:themeShade="FF"/>
-          <w:sz w:val="20"/>
-          <w:szCs w:val="20"/>
-        </w:rPr>
-        <w:t>NLighten</w:t>
-      </w:r>
-      <w:proofErr w:type="spellEnd"/>
-      <w:r>
-        <w:rPr>
-          <w:rFonts w:ascii="Times New Roman" w:hAnsi="Times New Roman" w:cs="Times New Roman"/>
-          <w:color w:val="000000" w:themeColor="text1" w:themeTint="FF" w:themeShade="FF"/>
-          <w:sz w:val="20"/>
-          <w:szCs w:val="20"/>
-        </w:rPr>
-        <w:t xml:space="preserve"> was built using C# and could attach to either Oracle or MS SQL databases.</w:t>
-      </w:r>
-    </w:p>
-    <w:p xmlns:wp14="http://schemas.microsoft.com/office/word/2010/wordml" wp14:textId="77777777">
-      <w:pPr>
-        <w:pStyle w:val="Normal"/>
-        <w:tabs>
-          <w:tab w:val="left" w:leader="none" w:pos="9270"/>
-        </w:tabs>
-        <w:spacing w:before="0" w:after="0" w:line="240" w:lineRule="auto"/>
-        <w:rPr>
-          <w:rFonts w:ascii="Times New Roman" w:hAnsi="Times New Roman" w:cs="Times New Roman"/>
-          <w:color w:val="000000"/>
-          <w:sz w:val="20"/>
-          <w:szCs w:val="20"/>
-        </w:rPr>
-      </w:pPr>
-      <w:r>
-        <w:rPr>
-          <w:rFonts w:ascii="Times New Roman" w:hAnsi="Times New Roman" w:cs="Times New Roman"/>
-          <w:b/>
-          <w:bCs/>
-          <w:color w:val="000000"/>
-          <w:sz w:val="20"/>
-          <w:szCs w:val="20"/>
-        </w:rPr>
-        <w:t>Major accomplishments</w:t>
-      </w:r>
-      <w:r>
-        <w:rPr>
-          <w:rFonts w:ascii="Times New Roman" w:hAnsi="Times New Roman" w:cs="Times New Roman"/>
-          <w:color w:val="000000"/>
-          <w:sz w:val="20"/>
-          <w:szCs w:val="20"/>
-        </w:rPr>
-        <w:t>:</w:t>
-      </w:r>
-    </w:p>
-    <w:p xmlns:wp14="http://schemas.microsoft.com/office/word/2010/wordml" wp14:textId="77777777">
-      <w:pPr>
-        <w:pStyle w:val="Normal"/>
-        <w:tabs>
-          <w:tab w:val="left" w:leader="none" w:pos="9270"/>
-        </w:tabs>
-        <w:spacing w:before="0" w:after="0" w:line="240" w:lineRule="auto"/>
-        <w:rPr/>
-      </w:pPr>
-      <w:r>
-        <w:rPr>
-          <w:rFonts w:ascii="Times New Roman" w:hAnsi="Times New Roman" w:cs="Times New Roman"/>
-          <w:color w:val="000000"/>
-          <w:sz w:val="20"/>
-          <w:szCs w:val="20"/>
-        </w:rPr>
-        <w:t xml:space="preserve">• </w:t>
-      </w:r>
-      <w:r>
-        <w:rPr>
-          <w:rFonts w:ascii="Times New Roman" w:hAnsi="Times New Roman" w:cs="Times New Roman"/>
-          <w:color w:val="000000"/>
-          <w:sz w:val="20"/>
-          <w:szCs w:val="20"/>
-        </w:rPr>
-        <w:t>Using knowledge about how databases are built internally from my freshly minted Masters I designed from scratch the ROLAP analytic engine that provided all the charts and metrics displayed throughout NLighten. The engine was fairly sophisticated and high performance, capable of calculating hundreds of aggregations on modest hardware in 20 seconds or less. The individual calculations were abstracted into components that were processed uniformly, allowing parallel processing to be turned on/off by a config setting.</w:t>
-      </w:r>
-    </w:p>
-    <w:p xmlns:wp14="http://schemas.microsoft.com/office/word/2010/wordml" wp14:textId="77777777">
-      <w:pPr>
-        <w:pStyle w:val="Normal"/>
-        <w:tabs>
-          <w:tab w:val="left" w:leader="none" w:pos="9270"/>
-        </w:tabs>
-        <w:spacing w:before="0" w:after="0" w:line="240" w:lineRule="auto"/>
-        <w:rPr>
-          <w:rFonts w:ascii="Times New Roman" w:hAnsi="Times New Roman" w:cs="Times New Roman"/>
-          <w:color w:val="000000"/>
-          <w:sz w:val="20"/>
-          <w:szCs w:val="20"/>
-        </w:rPr>
-      </w:pPr>
-      <w:r>
-        <w:rPr>
-          <w:rFonts w:ascii="Times New Roman" w:hAnsi="Times New Roman" w:cs="Times New Roman"/>
-          <w:color w:val="000000"/>
-          <w:sz w:val="20"/>
-          <w:szCs w:val="20"/>
-        </w:rPr>
-        <w:t xml:space="preserve">• </w:t>
-      </w:r>
-      <w:r>
-        <w:rPr>
-          <w:rFonts w:ascii="Times New Roman" w:hAnsi="Times New Roman" w:cs="Times New Roman"/>
-          <w:color w:val="000000"/>
-          <w:sz w:val="20"/>
-          <w:szCs w:val="20"/>
-        </w:rPr>
-        <w:t>Created an early detection system for products falling out of historical bounds for reliability. This was the most complex component built for the analytic engine; it was based on the 2002 best paper from the statistics journal Technometrics. I wrote the code with the cooperation of the paper's author, Dr. Huaiqing Wu.</w:t>
-      </w:r>
-    </w:p>
-    <w:p xmlns:wp14="http://schemas.microsoft.com/office/word/2010/wordml" wp14:textId="77777777">
-      <w:pPr>
-        <w:pStyle w:val="Normal"/>
-        <w:tabs>
-          <w:tab w:val="left" w:leader="none" w:pos="9270"/>
-        </w:tabs>
-        <w:spacing w:before="0" w:after="0" w:line="240" w:lineRule="auto"/>
-        <w:rPr>
-          <w:rFonts w:ascii="Times New Roman" w:hAnsi="Times New Roman" w:cs="Times New Roman"/>
-          <w:color w:val="000000"/>
-          <w:sz w:val="20"/>
-          <w:szCs w:val="20"/>
-        </w:rPr>
-      </w:pPr>
-      <w:r>
-        <w:rPr>
-          <w:rFonts w:ascii="Times New Roman" w:hAnsi="Times New Roman" w:cs="Times New Roman"/>
-          <w:color w:val="000000"/>
-          <w:sz w:val="20"/>
-          <w:szCs w:val="20"/>
-        </w:rPr>
-        <w:t xml:space="preserve">• </w:t>
-      </w:r>
-      <w:r>
-        <w:rPr>
-          <w:rFonts w:ascii="Times New Roman" w:hAnsi="Times New Roman" w:cs="Times New Roman"/>
-          <w:color w:val="000000"/>
-          <w:sz w:val="20"/>
-          <w:szCs w:val="20"/>
-        </w:rPr>
-        <w:t>Contributed significantly to database design and SQL generation.</w:t>
-      </w:r>
-    </w:p>
-    <w:p xmlns:wp14="http://schemas.microsoft.com/office/word/2010/wordml" wp14:textId="77777777">
-      <w:pPr>
-        <w:pStyle w:val="Normal"/>
-        <w:tabs>
-          <w:tab w:val="left" w:leader="none" w:pos="9270"/>
-        </w:tabs>
-        <w:spacing w:before="0" w:after="80" w:line="240" w:lineRule="auto"/>
-        <w:rPr>
-          <w:rFonts w:ascii="Times New Roman" w:hAnsi="Times New Roman" w:cs="Times New Roman"/>
-          <w:color w:val="000000"/>
-          <w:sz w:val="20"/>
-          <w:szCs w:val="20"/>
-        </w:rPr>
-      </w:pPr>
-      <w:r>
-        <w:rPr>
-          <w:rFonts w:ascii="Times New Roman" w:hAnsi="Times New Roman" w:cs="Times New Roman"/>
-          <w:color w:val="000000"/>
-          <w:sz w:val="20"/>
-          <w:szCs w:val="20"/>
-        </w:rPr>
-        <w:t xml:space="preserve">• </w:t>
-      </w:r>
-      <w:r>
-        <w:rPr>
-          <w:rFonts w:ascii="Times New Roman" w:hAnsi="Times New Roman" w:cs="Times New Roman"/>
-          <w:color w:val="000000"/>
-          <w:sz w:val="20"/>
-          <w:szCs w:val="20"/>
-        </w:rPr>
-        <w:t>Authored three provisional patents as the inventor.</w:t>
-      </w:r>
-    </w:p>
-    <w:p xmlns:wp14="http://schemas.microsoft.com/office/word/2010/wordml" wp14:textId="77777777">
-      <w:pPr>
-        <w:pStyle w:val="Normal"/>
-        <w:tabs>
-          <w:tab w:val="right" w:leader="none" w:pos="9270"/>
-        </w:tabs>
-        <w:spacing w:before="240" w:after="0" w:line="240" w:lineRule="auto"/>
-        <w:rPr>
-          <w:rFonts w:ascii="Times New Roman" w:hAnsi="Times New Roman" w:cs="Times New Roman"/>
-          <w:b/>
-          <w:b/>
-          <w:bCs/>
-          <w:color w:val="000000"/>
-          <w:sz w:val="20"/>
-          <w:szCs w:val="20"/>
-        </w:rPr>
-      </w:pPr>
-      <w:r>
-        <w:rPr>
-          <w:rFonts w:ascii="Times New Roman" w:hAnsi="Times New Roman" w:cs="Times New Roman"/>
-          <w:b/>
-          <w:bCs/>
-          <w:color w:val="000000"/>
-          <w:sz w:val="20"/>
-          <w:szCs w:val="20"/>
-        </w:rPr>
-        <w:t>Application Engineer</w:t>
-      </w:r>
-      <w:r>
-        <w:rPr>
-          <w:rFonts w:ascii="Times New Roman" w:hAnsi="Times New Roman" w:cs="Times New Roman"/>
-          <w:b/>
-          <w:bCs/>
-          <w:color w:val="000000"/>
-          <w:sz w:val="20"/>
-          <w:szCs w:val="20"/>
-        </w:rPr>
-        <w:tab/>
-      </w:r>
-      <w:r>
-        <w:rPr>
-          <w:rFonts w:ascii="Times New Roman" w:hAnsi="Times New Roman" w:cs="Times New Roman"/>
-          <w:b/>
-          <w:bCs/>
-          <w:color w:val="000000"/>
+          <w:b w:val="1"/>
+          <w:bCs w:val="1"/>
+          <w:color w:val="000000" w:themeColor="text1" w:themeTint="FF" w:themeShade="FF"/>
           <w:sz w:val="20"/>
           <w:szCs w:val="20"/>
         </w:rPr>
@@ -2363,7 +2326,7 @@
           <w:sz w:val="20"/>
           <w:szCs w:val="20"/>
         </w:rPr>
-        <w:t xml:space="preserve"> Subversion, TortoiseSVN, Java, C++</w:t>
+        <w:t xml:space="preserve"> Subversion, Python, Java, C++</w:t>
       </w:r>
     </w:p>
     <w:sectPr>

</xml_diff>